<commit_message>
added node module structure to highlevel architecture, added first drafts on REST API documentation
</commit_message>
<xml_diff>
--- a/documentation/milestone2/07_architecture_v2.docx
+++ b/documentation/milestone2/07_architecture_v2.docx
@@ -146,7 +146,15 @@
         <w:t>MySQL Database</w:t>
       </w:r>
       <w:r>
-        <w:t xml:space="preserve"> which can be administrated by the phpMyAdmin user interface. </w:t>
+        <w:t xml:space="preserve"> which can be administrated by the </w:t>
+      </w:r>
+      <w:proofErr w:type="spellStart"/>
+      <w:r>
+        <w:t>phpMyAdmin</w:t>
+      </w:r>
+      <w:proofErr w:type="spellEnd"/>
+      <w:r>
+        <w:t xml:space="preserve"> user interface. </w:t>
       </w:r>
     </w:p>
     <w:p>
@@ -207,7 +215,15 @@
         <w:footnoteReference w:id="2"/>
       </w:r>
       <w:r>
-        <w:t xml:space="preserve">. Node.js modules that are mandatory for the fuldaflats.de project are </w:t>
+        <w:t xml:space="preserve">. Node.js modules that are mandatory for the fuldaflats.de project </w:t>
+      </w:r>
+      <w:proofErr w:type="gramStart"/>
+      <w:r>
+        <w:t>are</w:t>
+      </w:r>
+      <w:proofErr w:type="gramEnd"/>
+      <w:r>
+        <w:t xml:space="preserve"> </w:t>
       </w:r>
       <w:r>
         <w:rPr>
@@ -272,18 +288,28 @@
     </w:p>
     <w:p>
       <w:r>
-        <w:t xml:space="preserve">Uploaded image files will be stored in the .png image format directly on the server’s file system (contrary to storing them as BLOBS in the database), because that makes it much easier to backup text-based data in the database and to provide demo data. When providing demo images, they do </w:t>
+        <w:t>Uploaded image files will be stored in the .</w:t>
+      </w:r>
+      <w:proofErr w:type="spellStart"/>
+      <w:r>
+        <w:t>png</w:t>
+      </w:r>
+      <w:proofErr w:type="spellEnd"/>
+      <w:r>
+        <w:t xml:space="preserve"> image format directly on the server’s file system (contrary to storing them as BLOBS in the database), because that makes it much easier to backup text-based data in the database and to provide demo data. When providing demo images, they do </w:t>
       </w:r>
       <w:r>
         <w:lastRenderedPageBreak/>
         <w:t xml:space="preserve">not need to be stored in the database first to be used. To store the images on the file system, the Express module </w:t>
       </w:r>
+      <w:proofErr w:type="spellStart"/>
       <w:r>
         <w:rPr>
           <w:b/>
         </w:rPr>
         <w:t>multer</w:t>
       </w:r>
+      <w:proofErr w:type="spellEnd"/>
       <w:r>
         <w:t xml:space="preserve"> will be used, which is capable of handling </w:t>
       </w:r>
@@ -315,50 +341,74 @@
           <w:sz w:val="24"/>
         </w:rPr>
         <w:t>Search Algorithm</w:t>
-      </w:r>
-    </w:p>
-    <w:p>
-      <w:r>
-        <w:t xml:space="preserve">The search functionality is one of the key features of fuldaflats.de. It is very prominent on the home page of the application and is refined in the result overview. Since our application only focusses on the area around Fulda, a full-text search of different search criteria is not that necessary (for example to enter a city to search in). Instead, we have a wide variety of predefined search criteria for the user to choose. This includes the apartment type, the distance from the Hochschule Fulda, the price, the size of the apartment and many more (see story boards for more details). While the search function on the home page only lists the most important criteria, a detailed search mask is also available on the results page. </w:t>
-      </w:r>
-    </w:p>
-    <w:p>
-      <w:r>
-        <w:t xml:space="preserve">On the backend, this search uses query functions that are included in CaminteJS. The algorithm will first search for the criteria that are chosen by the user and will put the results into a list. This list is then ordered by the creation date of the offer, but the user can also choose another </w:t>
-      </w:r>
-      <w:r>
-        <w:t>sort criteria in the detailed search mask.</w:t>
-      </w:r>
-    </w:p>
-    <w:p>
-      <w:pPr>
-        <w:rPr>
-          <w:b/>
-          <w:sz w:val="24"/>
-        </w:rPr>
-      </w:pPr>
-      <w:r>
-        <w:rPr>
-          <w:b/>
-          <w:sz w:val="24"/>
-        </w:rPr>
-        <w:t>Node.js Module Overview</w:t>
-      </w:r>
-    </w:p>
-    <w:p>
-      <w:pPr>
-        <w:pStyle w:val="Listenabsatz"/>
-        <w:numPr>
-          <w:ilvl w:val="0"/>
-          <w:numId w:val="3"/>
-        </w:numPr>
-      </w:pPr>
-      <w:r>
-        <w:t>TODO</w:t>
       </w:r>
       <w:bookmarkStart w:id="0" w:name="_GoBack"/>
       <w:bookmarkEnd w:id="0"/>
     </w:p>
+    <w:p>
+      <w:r>
+        <w:t xml:space="preserve">The search functionality is one of the key features of fuldaflats.de. It is very prominent on the home page of the application and is refined in the result overview. Since our application only focusses on the area around Fulda, a full-text search of different search criteria is not that necessary (for example to enter a city to search in). Instead, we have a wide variety of predefined search criteria for the user to choose. This includes the apartment type, the distance from the Hochschule Fulda, the price, the size of the apartment and many more (see story boards for more details). While the search function on the home page only lists the most important criteria, a detailed search mask is also available on the results page. </w:t>
+      </w:r>
+    </w:p>
+    <w:p>
+      <w:r>
+        <w:t xml:space="preserve">On the backend, this search uses query functions that are included in CaminteJS. The algorithm will first search for the criteria that are chosen by the user and will put the results into a list. This list is then ordered by the creation date of the offer, but the user can also choose another </w:t>
+      </w:r>
+      <w:r>
+        <w:t>sort criteria in the detailed search mask.</w:t>
+      </w:r>
+    </w:p>
+    <w:p>
+      <w:pPr>
+        <w:rPr>
+          <w:b/>
+          <w:sz w:val="24"/>
+        </w:rPr>
+      </w:pPr>
+      <w:r>
+        <w:rPr>
+          <w:b/>
+          <w:sz w:val="24"/>
+        </w:rPr>
+        <w:t>Node.js Module Overview</w:t>
+      </w:r>
+    </w:p>
+    <w:p>
+      <w:r>
+        <w:t>Instead of classes in conventional object oriented programming, Node.js mainly uses modules to divide program code into self-contained parts. The following diagram gives an overview of how the codebase of our server side will be organized.</w:t>
+      </w:r>
+    </w:p>
+    <w:p>
+      <w:pPr>
+        <w:jc w:val="center"/>
+      </w:pPr>
+      <w:r>
+        <w:pict>
+          <v:shapetype id="_x0000_t75" coordsize="21600,21600" o:spt="75" o:preferrelative="t" path="m@4@5l@4@11@9@11@9@5xe" filled="f" stroked="f">
+            <v:stroke joinstyle="miter"/>
+            <v:formulas>
+              <v:f eqn="if lineDrawn pixelLineWidth 0"/>
+              <v:f eqn="sum @0 1 0"/>
+              <v:f eqn="sum 0 0 @1"/>
+              <v:f eqn="prod @2 1 2"/>
+              <v:f eqn="prod @3 21600 pixelWidth"/>
+              <v:f eqn="prod @3 21600 pixelHeight"/>
+              <v:f eqn="sum @0 0 1"/>
+              <v:f eqn="prod @6 1 2"/>
+              <v:f eqn="prod @7 21600 pixelWidth"/>
+              <v:f eqn="sum @8 21600 0"/>
+              <v:f eqn="prod @7 21600 pixelHeight"/>
+              <v:f eqn="sum @10 21600 0"/>
+            </v:formulas>
+            <v:path o:extrusionok="f" gradientshapeok="t" o:connecttype="rect"/>
+            <o:lock v:ext="edit" aspectratio="t"/>
+          </v:shapetype>
+          <v:shape id="_x0000_i1025" type="#_x0000_t75" style="width:279.75pt;height:238.5pt">
+            <v:imagedata r:id="rId8" o:title="node_modules"/>
+          </v:shape>
+        </w:pict>
+      </w:r>
+    </w:p>
     <w:p/>
     <w:p>
       <w:pPr>
@@ -377,6 +427,7 @@
     </w:p>
     <w:p>
       <w:r>
+        <w:lastRenderedPageBreak/>
         <w:t xml:space="preserve">For the web client, we use </w:t>
       </w:r>
       <w:r>
@@ -395,12 +446,14 @@
       <w:r>
         <w:t xml:space="preserve"> as a standard library to enhance browser APIs, as well as some small JavaScript libraries for handling user input and server connectivity (for example </w:t>
       </w:r>
+      <w:proofErr w:type="spellStart"/>
       <w:r>
         <w:rPr>
           <w:b/>
         </w:rPr>
         <w:t>KnockoutJS</w:t>
       </w:r>
+      <w:proofErr w:type="spellEnd"/>
       <w:r>
         <w:rPr>
           <w:rStyle w:val="Funotenzeichen"/>
@@ -483,14 +536,24 @@
       <w:r>
         <w:t xml:space="preserve"> lookup service </w:t>
       </w:r>
+      <w:proofErr w:type="spellStart"/>
       <w:r>
         <w:rPr>
           <w:b/>
         </w:rPr>
         <w:t>Nominatim</w:t>
       </w:r>
-      <w:r>
-        <w:t>. We will query Nominatim server sided upon the creation of a flat offer.</w:t>
+      <w:proofErr w:type="spellEnd"/>
+      <w:r>
+        <w:t xml:space="preserve">. We will query </w:t>
+      </w:r>
+      <w:proofErr w:type="spellStart"/>
+      <w:r>
+        <w:t>Nominatim</w:t>
+      </w:r>
+      <w:proofErr w:type="spellEnd"/>
+      <w:r>
+        <w:t xml:space="preserve"> server sided upon the creation of a flat offer.</w:t>
       </w:r>
     </w:p>
     <w:p>
@@ -510,15 +573,16 @@
     </w:p>
     <w:p>
       <w:r>
-        <w:lastRenderedPageBreak/>
         <w:t xml:space="preserve">The fuldaflats.de project uses </w:t>
       </w:r>
+      <w:proofErr w:type="spellStart"/>
       <w:r>
         <w:rPr>
           <w:b/>
         </w:rPr>
         <w:t>git</w:t>
       </w:r>
+      <w:proofErr w:type="spellEnd"/>
       <w:r>
         <w:rPr>
           <w:rStyle w:val="Funotenzeichen"/>
@@ -680,6 +744,7 @@
     <w:p>
       <w:pPr>
         <w:pStyle w:val="KeinLeerraum"/>
+        <w:jc w:val="center"/>
         <w:rPr>
           <w:b/>
           <w:noProof/>
@@ -709,7 +774,7 @@
                     </pic:cNvPicPr>
                   </pic:nvPicPr>
                   <pic:blipFill>
-                    <a:blip r:embed="rId8" cstate="print">
+                    <a:blip r:embed="rId9" cstate="print">
                       <a:extLst>
                         <a:ext uri="{28A0092B-C50C-407E-A947-70E740481C1C}">
                           <a14:useLocalDpi xmlns:a14="http://schemas.microsoft.com/office/drawing/2010/main" val="0"/>
@@ -778,13 +843,15 @@
       </w:r>
     </w:p>
     <w:p>
+      <w:pPr>
+        <w:jc w:val="center"/>
+      </w:pPr>
       <w:r>
         <w:rPr>
           <w:b/>
           <w:noProof/>
           <w:sz w:val="24"/>
         </w:rPr>
-        <w:lastRenderedPageBreak/>
         <w:drawing>
           <wp:inline distT="0" distB="0" distL="0" distR="0">
             <wp:extent cx="5760720" cy="2570900"/>
@@ -803,7 +870,7 @@
                     </pic:cNvPicPr>
                   </pic:nvPicPr>
                   <pic:blipFill>
-                    <a:blip r:embed="rId9">
+                    <a:blip r:embed="rId10">
                       <a:extLst>
                         <a:ext uri="{28A0092B-C50C-407E-A947-70E740481C1C}">
                           <a14:useLocalDpi xmlns:a14="http://schemas.microsoft.com/office/drawing/2010/main" val="0"/>
@@ -970,15 +1037,32 @@
         </w:rPr>
         <w:t xml:space="preserve"> </w:t>
       </w:r>
-      <w:hyperlink r:id="rId3" w:history="1">
-        <w:r>
-          <w:rPr>
-            <w:rStyle w:val="Hyperlink"/>
-            <w:lang w:val="de-DE"/>
-          </w:rPr>
-          <w:t>http://www.camintejs.com</w:t>
-        </w:r>
-      </w:hyperlink>
+      <w:r>
+        <w:fldChar w:fldCharType="begin"/>
+      </w:r>
+      <w:r>
+        <w:rPr>
+          <w:lang w:val="de-DE"/>
+        </w:rPr>
+        <w:instrText xml:space="preserve"> HYPERLINK "http://www.camintejs.com" </w:instrText>
+      </w:r>
+      <w:r>
+        <w:fldChar w:fldCharType="separate"/>
+      </w:r>
+      <w:r>
+        <w:rPr>
+          <w:rStyle w:val="Hyperlink"/>
+          <w:lang w:val="de-DE"/>
+        </w:rPr>
+        <w:t>http://www.camintejs.com</w:t>
+      </w:r>
+      <w:r>
+        <w:rPr>
+          <w:rStyle w:val="Hyperlink"/>
+          <w:lang w:val="de-DE"/>
+        </w:rPr>
+        <w:fldChar w:fldCharType="end"/>
+      </w:r>
     </w:p>
   </w:footnote>
   <w:footnote w:id="4">
@@ -1001,7 +1085,7 @@
         </w:rPr>
         <w:t xml:space="preserve"> </w:t>
       </w:r>
-      <w:hyperlink r:id="rId4" w:history="1">
+      <w:hyperlink r:id="rId3" w:history="1">
         <w:r>
           <w:rPr>
             <w:rStyle w:val="Hyperlink"/>
@@ -1032,7 +1116,7 @@
         </w:rPr>
         <w:t xml:space="preserve"> </w:t>
       </w:r>
-      <w:hyperlink r:id="rId5" w:history="1">
+      <w:hyperlink r:id="rId4" w:history="1">
         <w:r>
           <w:rPr>
             <w:rStyle w:val="Hyperlink"/>
@@ -1063,7 +1147,7 @@
         </w:rPr>
         <w:t xml:space="preserve"> </w:t>
       </w:r>
-      <w:hyperlink r:id="rId6" w:history="1">
+      <w:hyperlink r:id="rId5" w:history="1">
         <w:r>
           <w:rPr>
             <w:rStyle w:val="Hyperlink"/>
@@ -1094,7 +1178,7 @@
         </w:rPr>
         <w:t xml:space="preserve"> </w:t>
       </w:r>
-      <w:hyperlink r:id="rId7" w:history="1">
+      <w:hyperlink r:id="rId6" w:history="1">
         <w:r>
           <w:rPr>
             <w:rStyle w:val="Hyperlink"/>
@@ -1125,7 +1209,7 @@
         </w:rPr>
         <w:t xml:space="preserve"> </w:t>
       </w:r>
-      <w:hyperlink r:id="rId8" w:history="1">
+      <w:hyperlink r:id="rId7" w:history="1">
         <w:r>
           <w:rPr>
             <w:rStyle w:val="Hyperlink"/>
@@ -1156,7 +1240,7 @@
         </w:rPr>
         <w:t xml:space="preserve"> </w:t>
       </w:r>
-      <w:hyperlink r:id="rId9" w:history="1">
+      <w:hyperlink r:id="rId8" w:history="1">
         <w:r>
           <w:rPr>
             <w:rStyle w:val="Hyperlink"/>
@@ -1187,7 +1271,7 @@
         </w:rPr>
         <w:t xml:space="preserve"> </w:t>
       </w:r>
-      <w:hyperlink r:id="rId10" w:history="1">
+      <w:hyperlink r:id="rId9" w:history="1">
         <w:r>
           <w:rPr>
             <w:rStyle w:val="Hyperlink"/>
@@ -2423,7 +2507,7 @@
 </file>
 
 <file path=customXml/itemProps1.xml><?xml version="1.0" encoding="utf-8"?>
-<ds:datastoreItem xmlns:ds="http://schemas.openxmlformats.org/officeDocument/2006/customXml" ds:itemID="{AE83779F-0BA8-44AE-AE3D-EA862B1F9239}">
+<ds:datastoreItem xmlns:ds="http://schemas.openxmlformats.org/officeDocument/2006/customXml" ds:itemID="{F725870B-92CC-487A-959A-D443894B5FB9}">
   <ds:schemaRefs>
     <ds:schemaRef ds:uri="http://schemas.openxmlformats.org/officeDocument/2006/bibliography"/>
   </ds:schemaRefs>

</xml_diff>